<commit_message>
Mise à jour importante
Travail sur les composants
Reprise de la POO
</commit_message>
<xml_diff>
--- a/docs/Conventions utilisées.docx
+++ b/docs/Conventions utilisées.docx
@@ -63,14 +63,7 @@
           <w:sz w:val="24"/>
           <w:szCs w:val="24"/>
         </w:rPr>
-        <w:t xml:space="preserve"> : dans ce chapitre, vous apprendrez à </w:t>
-      </w:r>
-      <w:r>
-        <w:rPr>
-          <w:sz w:val="24"/>
-          <w:szCs w:val="24"/>
-        </w:rPr>
-        <w:t>…</w:t>
+        <w:t> : dans ce chapitre, vous apprendrez à …</w:t>
       </w:r>
     </w:p>
     <w:p>
@@ -107,14 +100,7 @@
           <w:sz w:val="24"/>
           <w:szCs w:val="24"/>
         </w:rPr>
-        <w:t xml:space="preserve">Introduction – </w:t>
-      </w:r>
-      <w:r>
-        <w:rPr>
-          <w:sz w:val="24"/>
-          <w:szCs w:val="24"/>
-        </w:rPr>
-        <w:t>Premier problème…</w:t>
+        <w:t>Introduction – Premier problème…</w:t>
       </w:r>
     </w:p>
     <w:p>
@@ -325,8 +311,6 @@
       <w:r>
         <w:t>s</w:t>
       </w:r>
-      <w:bookmarkStart w:id="0" w:name="_GoBack"/>
-      <w:bookmarkEnd w:id="0"/>
       <w:r>
         <w:t xml:space="preserve"> noms ne sont pas marqués.</w:t>
       </w:r>
@@ -540,16 +524,7 @@
         <w:t xml:space="preserve"> </w:t>
       </w:r>
       <w:r>
-        <w:t>apparaissent, hors listing, en bleu clair</w:t>
-      </w:r>
-      <w:r>
-        <w:t>, en gras</w:t>
-      </w:r>
-      <w:r>
-        <w:t xml:space="preserve"> et en italique :</w:t>
-      </w:r>
-      <w:r>
-        <w:t xml:space="preserve"> </w:t>
+        <w:t xml:space="preserve">apparaissent, hors listing, en bleu clair, gras et italique : </w:t>
       </w:r>
       <w:proofErr w:type="spellStart"/>
       <w:r>
@@ -600,7 +575,12 @@
         <w:t> </w:t>
       </w:r>
       <w:r>
-        <w:t>: les valeurs des propriétés de l’inspecteur d’objet apparaissent en gras et en italiques : « </w:t>
+        <w:t>: les valeurs des propriétés de l’inspecteur d’objet apparaissent en gras et italique</w:t>
+      </w:r>
+      <w:bookmarkStart w:id="0" w:name="_GoBack"/>
+      <w:bookmarkEnd w:id="0"/>
+      <w:r>
+        <w:t> : « </w:t>
       </w:r>
       <w:r>
         <w:rPr>

</xml_diff>